<commit_message>
pds practica6 6 y 7
</commit_message>
<xml_diff>
--- a/CUARTO/Aerospace/FOSSA_Systems_Paper.docx
+++ b/CUARTO/Aerospace/FOSSA_Systems_Paper.docx
@@ -10,6 +10,7 @@
           <w:docPartUnique/>
         </w:docPartObj>
       </w:sdtPr>
+      <w:sdtEndPr/>
       <w:sdtContent>
         <w:p>
           <w:r>
@@ -356,6 +357,7 @@
                                   <w:dataBinding w:prefixMappings="xmlns:ns0='http://purl.org/dc/elements/1.1/' xmlns:ns1='http://schemas.openxmlformats.org/package/2006/metadata/core-properties' " w:xpath="/ns1:coreProperties[1]/ns0:creator[1]" w:storeItemID="{6C3C8BC8-F283-45AE-878A-BAB7291924A1}"/>
                                   <w:text/>
                                 </w:sdtPr>
+                                <w:sdtEndPr/>
                                 <w:sdtContent>
                                   <w:p>
                                     <w:pPr>
@@ -551,7 +553,16 @@
                                     <w:sz w:val="28"/>
                                     <w:szCs w:val="28"/>
                                   </w:rPr>
-                                  <w:t>FOSSA Sy</w:t>
+                                  <w:t xml:space="preserve">FOSSA </w:t>
+                                </w:r>
+                                <w:proofErr w:type="spellStart"/>
+                                <w:r>
+                                  <w:rPr>
+                                    <w:color w:val="4472C4" w:themeColor="accent1"/>
+                                    <w:sz w:val="28"/>
+                                    <w:szCs w:val="28"/>
+                                  </w:rPr>
+                                  <w:t>Sy</w:t>
                                 </w:r>
                                 <w:r>
                                   <w:rPr>
@@ -569,6 +580,7 @@
                                   </w:rPr>
                                   <w:t>tems</w:t>
                                 </w:r>
+                                <w:proofErr w:type="spellEnd"/>
                               </w:p>
                               <w:sdt>
                                 <w:sdtPr>
@@ -583,6 +595,7 @@
                                   <w:dataBinding w:prefixMappings="xmlns:ns0='http://schemas.microsoft.com/office/2006/coverPageProps' " w:xpath="/ns0:CoverPageProperties[1]/ns0:Abstract[1]" w:storeItemID="{55AF091B-3C7A-41E3-B477-F2FDAA23CFDA}"/>
                                   <w:text w:multiLine="1"/>
                                 </w:sdtPr>
+                                <w:sdtEndPr/>
                                 <w:sdtContent>
                                   <w:p>
                                     <w:pPr>
@@ -600,15 +613,214 @@
                                         <w:sz w:val="20"/>
                                         <w:szCs w:val="20"/>
                                       </w:rPr>
-                                      <w:t xml:space="preserve">FOSSA Systems </w:t>
+                                      <w:t xml:space="preserve">FOSSA </w:t>
                                     </w:r>
+                                    <w:proofErr w:type="spellStart"/>
                                     <w:r>
                                       <w:rPr>
                                         <w:color w:val="595959" w:themeColor="text1" w:themeTint="A6"/>
                                         <w:sz w:val="20"/>
                                         <w:szCs w:val="20"/>
                                       </w:rPr>
-                                      <w:t>is a startup with base in Madrid, dedicated to the development, launch and operations of PocketQube satel</w:t>
+                                      <w:t>Systems</w:t>
+                                    </w:r>
+                                    <w:proofErr w:type="spellEnd"/>
+                                    <w:r>
+                                      <w:rPr>
+                                        <w:color w:val="595959" w:themeColor="text1" w:themeTint="A6"/>
+                                        <w:sz w:val="20"/>
+                                        <w:szCs w:val="20"/>
+                                      </w:rPr>
+                                      <w:t xml:space="preserve"> </w:t>
+                                    </w:r>
+                                    <w:proofErr w:type="spellStart"/>
+                                    <w:r>
+                                      <w:rPr>
+                                        <w:color w:val="595959" w:themeColor="text1" w:themeTint="A6"/>
+                                        <w:sz w:val="20"/>
+                                        <w:szCs w:val="20"/>
+                                      </w:rPr>
+                                      <w:t>is</w:t>
+                                    </w:r>
+                                    <w:proofErr w:type="spellEnd"/>
+                                    <w:r>
+                                      <w:rPr>
+                                        <w:color w:val="595959" w:themeColor="text1" w:themeTint="A6"/>
+                                        <w:sz w:val="20"/>
+                                        <w:szCs w:val="20"/>
+                                      </w:rPr>
+                                      <w:t xml:space="preserve"> a startup </w:t>
+                                    </w:r>
+                                    <w:proofErr w:type="spellStart"/>
+                                    <w:r>
+                                      <w:rPr>
+                                        <w:color w:val="595959" w:themeColor="text1" w:themeTint="A6"/>
+                                        <w:sz w:val="20"/>
+                                        <w:szCs w:val="20"/>
+                                      </w:rPr>
+                                      <w:t>with</w:t>
+                                    </w:r>
+                                    <w:proofErr w:type="spellEnd"/>
+                                    <w:r>
+                                      <w:rPr>
+                                        <w:color w:val="595959" w:themeColor="text1" w:themeTint="A6"/>
+                                        <w:sz w:val="20"/>
+                                        <w:szCs w:val="20"/>
+                                      </w:rPr>
+                                      <w:t xml:space="preserve"> base in Madrid, </w:t>
+                                    </w:r>
+                                    <w:proofErr w:type="spellStart"/>
+                                    <w:r>
+                                      <w:rPr>
+                                        <w:color w:val="595959" w:themeColor="text1" w:themeTint="A6"/>
+                                        <w:sz w:val="20"/>
+                                        <w:szCs w:val="20"/>
+                                      </w:rPr>
+                                      <w:t>dedicated</w:t>
+                                    </w:r>
+                                    <w:proofErr w:type="spellEnd"/>
+                                    <w:r>
+                                      <w:rPr>
+                                        <w:color w:val="595959" w:themeColor="text1" w:themeTint="A6"/>
+                                        <w:sz w:val="20"/>
+                                        <w:szCs w:val="20"/>
+                                      </w:rPr>
+                                      <w:t xml:space="preserve"> </w:t>
+                                    </w:r>
+                                    <w:proofErr w:type="spellStart"/>
+                                    <w:r>
+                                      <w:rPr>
+                                        <w:color w:val="595959" w:themeColor="text1" w:themeTint="A6"/>
+                                        <w:sz w:val="20"/>
+                                        <w:szCs w:val="20"/>
+                                      </w:rPr>
+                                      <w:t>to</w:t>
+                                    </w:r>
+                                    <w:proofErr w:type="spellEnd"/>
+                                    <w:r>
+                                      <w:rPr>
+                                        <w:color w:val="595959" w:themeColor="text1" w:themeTint="A6"/>
+                                        <w:sz w:val="20"/>
+                                        <w:szCs w:val="20"/>
+                                      </w:rPr>
+                                      <w:t xml:space="preserve"> </w:t>
+                                    </w:r>
+                                    <w:proofErr w:type="spellStart"/>
+                                    <w:r>
+                                      <w:rPr>
+                                        <w:color w:val="595959" w:themeColor="text1" w:themeTint="A6"/>
+                                        <w:sz w:val="20"/>
+                                        <w:szCs w:val="20"/>
+                                      </w:rPr>
+                                      <w:t>the</w:t>
+                                    </w:r>
+                                    <w:proofErr w:type="spellEnd"/>
+                                    <w:r>
+                                      <w:rPr>
+                                        <w:color w:val="595959" w:themeColor="text1" w:themeTint="A6"/>
+                                        <w:sz w:val="20"/>
+                                        <w:szCs w:val="20"/>
+                                      </w:rPr>
+                                      <w:t xml:space="preserve"> </w:t>
+                                    </w:r>
+                                    <w:proofErr w:type="spellStart"/>
+                                    <w:r>
+                                      <w:rPr>
+                                        <w:color w:val="595959" w:themeColor="text1" w:themeTint="A6"/>
+                                        <w:sz w:val="20"/>
+                                        <w:szCs w:val="20"/>
+                                      </w:rPr>
+                                      <w:t>development</w:t>
+                                    </w:r>
+                                    <w:proofErr w:type="spellEnd"/>
+                                    <w:r>
+                                      <w:rPr>
+                                        <w:color w:val="595959" w:themeColor="text1" w:themeTint="A6"/>
+                                        <w:sz w:val="20"/>
+                                        <w:szCs w:val="20"/>
+                                      </w:rPr>
+                                      <w:t xml:space="preserve">, </w:t>
+                                    </w:r>
+                                    <w:proofErr w:type="spellStart"/>
+                                    <w:r>
+                                      <w:rPr>
+                                        <w:color w:val="595959" w:themeColor="text1" w:themeTint="A6"/>
+                                        <w:sz w:val="20"/>
+                                        <w:szCs w:val="20"/>
+                                      </w:rPr>
+                                      <w:t>launch</w:t>
+                                    </w:r>
+                                    <w:proofErr w:type="spellEnd"/>
+                                    <w:r>
+                                      <w:rPr>
+                                        <w:color w:val="595959" w:themeColor="text1" w:themeTint="A6"/>
+                                        <w:sz w:val="20"/>
+                                        <w:szCs w:val="20"/>
+                                      </w:rPr>
+                                      <w:t xml:space="preserve"> and </w:t>
+                                    </w:r>
+                                    <w:proofErr w:type="spellStart"/>
+                                    <w:r>
+                                      <w:rPr>
+                                        <w:color w:val="595959" w:themeColor="text1" w:themeTint="A6"/>
+                                        <w:sz w:val="20"/>
+                                        <w:szCs w:val="20"/>
+                                      </w:rPr>
+                                      <w:t>operations</w:t>
+                                    </w:r>
+                                    <w:proofErr w:type="spellEnd"/>
+                                    <w:r>
+                                      <w:rPr>
+                                        <w:color w:val="595959" w:themeColor="text1" w:themeTint="A6"/>
+                                        <w:sz w:val="20"/>
+                                        <w:szCs w:val="20"/>
+                                      </w:rPr>
+                                      <w:t xml:space="preserve"> </w:t>
+                                    </w:r>
+                                    <w:proofErr w:type="spellStart"/>
+                                    <w:r>
+                                      <w:rPr>
+                                        <w:color w:val="595959" w:themeColor="text1" w:themeTint="A6"/>
+                                        <w:sz w:val="20"/>
+                                        <w:szCs w:val="20"/>
+                                      </w:rPr>
+                                      <w:t>of</w:t>
+                                    </w:r>
+                                    <w:proofErr w:type="spellEnd"/>
+                                    <w:r>
+                                      <w:rPr>
+                                        <w:color w:val="595959" w:themeColor="text1" w:themeTint="A6"/>
+                                        <w:sz w:val="20"/>
+                                        <w:szCs w:val="20"/>
+                                      </w:rPr>
+                                      <w:t xml:space="preserve"> </w:t>
+                                    </w:r>
+                                    <w:proofErr w:type="spellStart"/>
+                                    <w:r>
+                                      <w:rPr>
+                                        <w:color w:val="595959" w:themeColor="text1" w:themeTint="A6"/>
+                                        <w:sz w:val="20"/>
+                                        <w:szCs w:val="20"/>
+                                      </w:rPr>
+                                      <w:t>PocketQube</w:t>
+                                    </w:r>
+                                    <w:proofErr w:type="spellEnd"/>
+                                    <w:r>
+                                      <w:rPr>
+                                        <w:color w:val="595959" w:themeColor="text1" w:themeTint="A6"/>
+                                        <w:sz w:val="20"/>
+                                        <w:szCs w:val="20"/>
+                                      </w:rPr>
+                                      <w:t xml:space="preserve"> </w:t>
+                                    </w:r>
+                                    <w:proofErr w:type="spellStart"/>
+                                    <w:r>
+                                      <w:rPr>
+                                        <w:color w:val="595959" w:themeColor="text1" w:themeTint="A6"/>
+                                        <w:sz w:val="20"/>
+                                        <w:szCs w:val="20"/>
+                                      </w:rPr>
+                                      <w:t>satel</w:t>
                                     </w:r>
                                     <w:r>
                                       <w:rPr>
@@ -624,7 +836,16 @@
                                         <w:sz w:val="20"/>
                                         <w:szCs w:val="20"/>
                                       </w:rPr>
-                                      <w:t>ites.</w:t>
+                                      <w:t>ites</w:t>
+                                    </w:r>
+                                    <w:proofErr w:type="spellEnd"/>
+                                    <w:r>
+                                      <w:rPr>
+                                        <w:color w:val="595959" w:themeColor="text1" w:themeTint="A6"/>
+                                        <w:sz w:val="20"/>
+                                        <w:szCs w:val="20"/>
+                                      </w:rPr>
+                                      <w:t>.</w:t>
                                     </w:r>
                                   </w:p>
                                 </w:sdtContent>
@@ -873,6 +1094,7 @@
                                   <w:dataBinding w:prefixMappings="xmlns:ns0='http://purl.org/dc/elements/1.1/' xmlns:ns1='http://schemas.openxmlformats.org/package/2006/metadata/core-properties' " w:xpath="/ns1:coreProperties[1]/ns0:subject[1]" w:storeItemID="{6C3C8BC8-F283-45AE-878A-BAB7291924A1}"/>
                                   <w:text/>
                                 </w:sdtPr>
+                                <w:sdtEndPr/>
                                 <w:sdtContent>
                                   <w:p>
                                     <w:pPr>
@@ -1120,6 +1342,27 @@
         </w:rPr>
         <w:t>specification and details they described in their products.</w:t>
       </w:r>
+      <w:r>
+        <w:rPr>
+          <w:sz w:val="24"/>
+          <w:szCs w:val="24"/>
+        </w:rPr>
+        <w:t xml:space="preserve"> But the two questions that appeared in my head were on the on hand what are the limits of this small satellites and on the other hand is this t</w:t>
+      </w:r>
+      <w:r>
+        <w:rPr>
+          <w:sz w:val="24"/>
+          <w:szCs w:val="24"/>
+        </w:rPr>
+        <w:t>h</w:t>
+      </w:r>
+      <w:r>
+        <w:rPr>
+          <w:sz w:val="24"/>
+          <w:szCs w:val="24"/>
+        </w:rPr>
+        <w:t>e new future of satellite industry.</w:t>
+      </w:r>
     </w:p>
     <w:p>
       <w:pPr>
@@ -1170,7 +1413,23 @@
           <w:sz w:val="24"/>
           <w:szCs w:val="24"/>
         </w:rPr>
-        <w:t xml:space="preserve"> and handles the operations of PocketQube satellites. The main reasons and starting points of thi</w:t>
+        <w:t xml:space="preserve"> and handles the operations of </w:t>
+      </w:r>
+      <w:proofErr w:type="spellStart"/>
+      <w:r>
+        <w:rPr>
+          <w:sz w:val="24"/>
+          <w:szCs w:val="24"/>
+        </w:rPr>
+        <w:t>PocketQube</w:t>
+      </w:r>
+      <w:proofErr w:type="spellEnd"/>
+      <w:r>
+        <w:rPr>
+          <w:sz w:val="24"/>
+          <w:szCs w:val="24"/>
+        </w:rPr>
+        <w:t xml:space="preserve"> satellites. The main reasons and starting points of thi</w:t>
       </w:r>
       <w:r>
         <w:rPr>
@@ -1221,20 +1480,40 @@
         </w:rPr>
         <w:t xml:space="preserve"> of IoT connectivity.</w:t>
       </w:r>
-    </w:p>
-    <w:p>
-      <w:pPr>
-        <w:rPr>
-          <w:sz w:val="24"/>
-          <w:szCs w:val="24"/>
-        </w:rPr>
-      </w:pPr>
-      <w:r>
-        <w:rPr>
-          <w:sz w:val="24"/>
-          <w:szCs w:val="24"/>
-        </w:rPr>
-        <w:t>All these facts are part of the services they offer as a company.</w:t>
+      <w:r>
+        <w:rPr>
+          <w:sz w:val="24"/>
+          <w:szCs w:val="24"/>
+        </w:rPr>
+        <w:t xml:space="preserve"> </w:t>
+      </w:r>
+      <w:r>
+        <w:rPr>
+          <w:sz w:val="24"/>
+          <w:szCs w:val="24"/>
+        </w:rPr>
+        <w:t xml:space="preserve">All these </w:t>
+      </w:r>
+      <w:r>
+        <w:rPr>
+          <w:sz w:val="24"/>
+          <w:szCs w:val="24"/>
+        </w:rPr>
+        <w:t>aspects</w:t>
+      </w:r>
+      <w:r>
+        <w:rPr>
+          <w:sz w:val="24"/>
+          <w:szCs w:val="24"/>
+        </w:rPr>
+        <w:t xml:space="preserve"> are part of the services they offer as a company.</w:t>
+      </w:r>
+      <w:r>
+        <w:rPr>
+          <w:sz w:val="24"/>
+          <w:szCs w:val="24"/>
+        </w:rPr>
+        <w:t xml:space="preserve"> </w:t>
       </w:r>
     </w:p>
     <w:p>
@@ -1303,7 +1582,23 @@
           <w:sz w:val="24"/>
           <w:szCs w:val="24"/>
         </w:rPr>
-        <w:t xml:space="preserve"> it is important to understand what PocketQube sate</w:t>
+        <w:t xml:space="preserve"> it is important to understand what </w:t>
+      </w:r>
+      <w:proofErr w:type="spellStart"/>
+      <w:r>
+        <w:rPr>
+          <w:sz w:val="24"/>
+          <w:szCs w:val="24"/>
+        </w:rPr>
+        <w:t>PocketQube</w:t>
+      </w:r>
+      <w:proofErr w:type="spellEnd"/>
+      <w:r>
+        <w:rPr>
+          <w:sz w:val="24"/>
+          <w:szCs w:val="24"/>
+        </w:rPr>
+        <w:t xml:space="preserve"> sate</w:t>
       </w:r>
       <w:r>
         <w:rPr>
@@ -1317,7 +1612,23 @@
           <w:sz w:val="24"/>
           <w:szCs w:val="24"/>
         </w:rPr>
-        <w:t>lites are all about and what kind of satellite they are. PocketQube satel</w:t>
+        <w:t xml:space="preserve">lites are all about and what kind of satellite they are. </w:t>
+      </w:r>
+      <w:proofErr w:type="spellStart"/>
+      <w:r>
+        <w:rPr>
+          <w:sz w:val="24"/>
+          <w:szCs w:val="24"/>
+        </w:rPr>
+        <w:t>PocketQube</w:t>
+      </w:r>
+      <w:proofErr w:type="spellEnd"/>
+      <w:r>
+        <w:rPr>
+          <w:sz w:val="24"/>
+          <w:szCs w:val="24"/>
+        </w:rPr>
+        <w:t xml:space="preserve"> satel</w:t>
       </w:r>
       <w:r>
         <w:rPr>
@@ -1750,12 +2061,21 @@
                 <w:szCs w:val="24"/>
               </w:rPr>
             </w:pPr>
+            <w:proofErr w:type="spellStart"/>
             <w:r>
               <w:rPr>
                 <w:sz w:val="24"/>
                 <w:szCs w:val="24"/>
               </w:rPr>
-              <w:t>Femto satel</w:t>
+              <w:t>Femto</w:t>
+            </w:r>
+            <w:proofErr w:type="spellEnd"/>
+            <w:r>
+              <w:rPr>
+                <w:sz w:val="24"/>
+                <w:szCs w:val="24"/>
+              </w:rPr>
+              <w:t xml:space="preserve"> satel</w:t>
             </w:r>
             <w:r>
               <w:rPr>
@@ -1810,6 +2130,7 @@
           <w:sz w:val="24"/>
           <w:szCs w:val="24"/>
         </w:rPr>
+        <w:lastRenderedPageBreak/>
         <w:t>As we can see, the Pico sate</w:t>
       </w:r>
       <w:r>
@@ -1852,15 +2173,7 @@
           <w:sz w:val="24"/>
           <w:szCs w:val="24"/>
         </w:rPr>
-        <w:t xml:space="preserve">lite itself), payload mass (mass of the </w:t>
-      </w:r>
-      <w:r>
-        <w:rPr>
-          <w:sz w:val="24"/>
-          <w:szCs w:val="24"/>
-        </w:rPr>
-        <w:lastRenderedPageBreak/>
-        <w:t>payload), the propellent mass and the wet mass</w:t>
+        <w:t>lite itself), payload mass (mass of the payload), the propellent mass and the wet mass</w:t>
       </w:r>
       <w:r>
         <w:rPr>
@@ -1995,7 +2308,23 @@
           <w:sz w:val="24"/>
           <w:szCs w:val="24"/>
         </w:rPr>
-        <w:t>The main service they offer is their low power IoT Connectivity for asset monitorization through their PocketCube satel</w:t>
+        <w:t xml:space="preserve">The main service they offer is their low power IoT Connectivity for asset monitorization through their </w:t>
+      </w:r>
+      <w:proofErr w:type="spellStart"/>
+      <w:r>
+        <w:rPr>
+          <w:sz w:val="24"/>
+          <w:szCs w:val="24"/>
+        </w:rPr>
+        <w:t>PocketCube</w:t>
+      </w:r>
+      <w:proofErr w:type="spellEnd"/>
+      <w:r>
+        <w:rPr>
+          <w:sz w:val="24"/>
+          <w:szCs w:val="24"/>
+        </w:rPr>
+        <w:t xml:space="preserve"> satel</w:t>
       </w:r>
       <w:r>
         <w:rPr>
@@ -2134,6 +2463,7 @@
         </w:rPr>
         <w:t xml:space="preserve">of the </w:t>
       </w:r>
+      <w:proofErr w:type="spellStart"/>
       <w:r>
         <w:rPr>
           <w:sz w:val="24"/>
@@ -2141,6 +2471,7 @@
         </w:rPr>
         <w:t>PocketQube</w:t>
       </w:r>
+      <w:proofErr w:type="spellEnd"/>
       <w:r>
         <w:rPr>
           <w:sz w:val="24"/>
@@ -2366,7 +2697,23 @@
           <w:sz w:val="24"/>
           <w:szCs w:val="24"/>
         </w:rPr>
-        <w:t>Second, we have the EO payload. This payload is a multi and hyperspectral camera with GSD capabilities which is a very interesting feature. GSD stands for Ground Sampling Distance and is a metric for mapping and aerial surveying. The resolution is 10-20m / px. This means that a 10 x 10 meter or 20 x 20-meter square on the ground represents a pixel in the image. So, the resolution is good for not in detail projects.</w:t>
+        <w:t xml:space="preserve">Second, we have the EO payload. This payload is a multi and hyperspectral camera with GSD capabilities which is a very interesting feature. GSD stands for Ground Sampling Distance and is a metric for mapping and aerial surveying. The resolution is 10-20m / </w:t>
+      </w:r>
+      <w:proofErr w:type="spellStart"/>
+      <w:r>
+        <w:rPr>
+          <w:sz w:val="24"/>
+          <w:szCs w:val="24"/>
+        </w:rPr>
+        <w:t>px</w:t>
+      </w:r>
+      <w:proofErr w:type="spellEnd"/>
+      <w:r>
+        <w:rPr>
+          <w:sz w:val="24"/>
+          <w:szCs w:val="24"/>
+        </w:rPr>
+        <w:t>. This means that a 10 x 10 meter or 20 x 20-meter square on the ground represents a pixel in the image. So, the resolution is good for not in detail projects.</w:t>
       </w:r>
     </w:p>
     <w:p>
@@ -2381,7 +2728,23 @@
           <w:sz w:val="24"/>
           <w:szCs w:val="24"/>
         </w:rPr>
-        <w:t>And last, we have the IoD payload, which offers the client a flexible and reliable platform to test their own payloads. So, this is a customizable payload, depending on the needs of each client.</w:t>
+        <w:t xml:space="preserve">And last, we have the </w:t>
+      </w:r>
+      <w:proofErr w:type="spellStart"/>
+      <w:r>
+        <w:rPr>
+          <w:sz w:val="24"/>
+          <w:szCs w:val="24"/>
+        </w:rPr>
+        <w:t>IoD</w:t>
+      </w:r>
+      <w:proofErr w:type="spellEnd"/>
+      <w:r>
+        <w:rPr>
+          <w:sz w:val="24"/>
+          <w:szCs w:val="24"/>
+        </w:rPr>
+        <w:t xml:space="preserve"> payload, which offers the client a flexible and reliable platform to test their own payloads. So, this is a customizable payload, depending on the needs of each client.</w:t>
       </w:r>
     </w:p>
     <w:p>
@@ -2475,6 +2838,7 @@
           <w:sz w:val="24"/>
           <w:szCs w:val="24"/>
         </w:rPr>
+        <w:lastRenderedPageBreak/>
         <w:t xml:space="preserve">Next is the communication subsystem. We start with the communication protocols and </w:t>
       </w:r>
       <w:r>
@@ -2482,15 +2846,21 @@
           <w:sz w:val="24"/>
           <w:szCs w:val="24"/>
         </w:rPr>
-        <w:t xml:space="preserve">data buses. The platform offers the Universal Asynchronous Receiver-Transmitter </w:t>
-      </w:r>
-      <w:r>
-        <w:rPr>
-          <w:sz w:val="24"/>
-          <w:szCs w:val="24"/>
-        </w:rPr>
-        <w:lastRenderedPageBreak/>
-        <w:t>or UART which is on of the most reliable and simplest protocols. Also, they offer the I2C and SPI data buses for the communication between payload and satellite. The options are on point because of the easy use and reliable interface, which is extremely important.</w:t>
+        <w:t xml:space="preserve">data buses. The platform offers the Universal Asynchronous Receiver-Transmitter or UART which is </w:t>
+      </w:r>
+      <w:r>
+        <w:rPr>
+          <w:sz w:val="24"/>
+          <w:szCs w:val="24"/>
+        </w:rPr>
+        <w:t>one</w:t>
+      </w:r>
+      <w:r>
+        <w:rPr>
+          <w:sz w:val="24"/>
+          <w:szCs w:val="24"/>
+        </w:rPr>
+        <w:t xml:space="preserve"> of the most reliable and simplest protocols. Also, they offer the I2C and SPI data buses for the communication between payload and satellite. The options are on point because of the easy use and reliable interface, which is extremely important.</w:t>
       </w:r>
       <w:r>
         <w:rPr>
@@ -2533,6 +2903,29 @@
           <w:szCs w:val="24"/>
         </w:rPr>
         <w:t xml:space="preserve"> This is possible with their dedicated antenna for uplink communications from the low power ground devices on the earth surface.</w:t>
+      </w:r>
+    </w:p>
+    <w:p>
+      <w:pPr>
+        <w:rPr>
+          <w:sz w:val="24"/>
+          <w:szCs w:val="24"/>
+        </w:rPr>
+      </w:pPr>
+    </w:p>
+    <w:p>
+      <w:pPr>
+        <w:rPr>
+          <w:sz w:val="24"/>
+          <w:szCs w:val="24"/>
+        </w:rPr>
+      </w:pPr>
+      <w:r>
+        <w:rPr>
+          <w:sz w:val="24"/>
+          <w:szCs w:val="24"/>
+        </w:rPr>
+        <w:t>So, seeing all the stats and specifications of the satellite we have an idea of the projects it’s going to work on. It’s perfect for earth monitorization like getting information of certain parts or regions of land and oceans. It`s perfect for communication services like IoT or serve as communication between a network of other satellites. This are some of the applications it has.</w:t>
       </w:r>
     </w:p>
     <w:p>
@@ -2790,12 +3183,21 @@
         </w:rPr>
         <w:t xml:space="preserve">, the </w:t>
       </w:r>
-      <w:r>
-        <w:rPr>
-          <w:sz w:val="24"/>
-          <w:szCs w:val="24"/>
-        </w:rPr>
-        <w:t xml:space="preserve">PocketPod so that </w:t>
+      <w:proofErr w:type="spellStart"/>
+      <w:r>
+        <w:rPr>
+          <w:sz w:val="24"/>
+          <w:szCs w:val="24"/>
+        </w:rPr>
+        <w:t>PocketPod</w:t>
+      </w:r>
+      <w:proofErr w:type="spellEnd"/>
+      <w:r>
+        <w:rPr>
+          <w:sz w:val="24"/>
+          <w:szCs w:val="24"/>
+        </w:rPr>
+        <w:t xml:space="preserve"> so that </w:t>
       </w:r>
       <w:r>
         <w:rPr>
@@ -2832,7 +3234,8 @@
         <w:pStyle w:val="Ttulo1"/>
       </w:pPr>
       <w:r>
-        <w:t>Applications</w:t>
+        <w:lastRenderedPageBreak/>
+        <w:t>What are the limits for these satellites?</w:t>
       </w:r>
     </w:p>
     <w:p/>
@@ -2862,24 +3265,508 @@
           <w:sz w:val="24"/>
           <w:szCs w:val="24"/>
         </w:rPr>
-        <w:t xml:space="preserve">aspect is that they offer sensors and the </w:t>
-      </w:r>
-    </w:p>
-    <w:p>
-      <w:pPr>
-        <w:rPr>
-          <w:sz w:val="24"/>
-          <w:szCs w:val="24"/>
-        </w:rPr>
-      </w:pPr>
+        <w:t xml:space="preserve">aspect is that </w:t>
+      </w:r>
+      <w:r>
+        <w:rPr>
+          <w:sz w:val="24"/>
+          <w:szCs w:val="24"/>
+        </w:rPr>
+        <w:t xml:space="preserve">no matter how far away you are from civilization, </w:t>
+      </w:r>
+      <w:r>
+        <w:rPr>
+          <w:sz w:val="24"/>
+          <w:szCs w:val="24"/>
+        </w:rPr>
+        <w:t>you are going to be able to access your data.</w:t>
+      </w:r>
+      <w:r>
+        <w:rPr>
+          <w:sz w:val="24"/>
+          <w:szCs w:val="24"/>
+        </w:rPr>
+        <w:t xml:space="preserve"> </w:t>
+      </w:r>
+      <w:r>
+        <w:rPr>
+          <w:sz w:val="24"/>
+          <w:szCs w:val="24"/>
+        </w:rPr>
+        <w:t xml:space="preserve">So back to the first question, </w:t>
+      </w:r>
+      <w:r>
+        <w:rPr>
+          <w:sz w:val="24"/>
+          <w:szCs w:val="24"/>
+        </w:rPr>
+        <w:t xml:space="preserve">after all this research and some thinking, the answer is clear. These satellites have very strict and concise jobs. </w:t>
+      </w:r>
+      <w:r>
+        <w:rPr>
+          <w:sz w:val="24"/>
+          <w:szCs w:val="24"/>
+        </w:rPr>
+        <w:t>But the main functionality for these satellites is not going to Mars or taking pictures of deep space. The job they must do is monitor certain parts of earth, get data from oceans, communication services etc. That’s why they are truly efficient and the way to go.</w:t>
+      </w:r>
     </w:p>
     <w:p>
       <w:pPr>
         <w:pStyle w:val="Ttulo1"/>
       </w:pPr>
       <w:r>
+        <w:t>Is this the new future?</w:t>
+      </w:r>
+    </w:p>
+    <w:p/>
+    <w:p>
+      <w:pPr>
+        <w:rPr>
+          <w:sz w:val="24"/>
+          <w:szCs w:val="24"/>
+        </w:rPr>
+      </w:pPr>
+      <w:r>
+        <w:rPr>
+          <w:sz w:val="24"/>
+          <w:szCs w:val="24"/>
+        </w:rPr>
+        <w:t xml:space="preserve">Until the last decade the space industry has been controlled by governments due to the extremely high costs, advanced </w:t>
+      </w:r>
+      <w:r>
+        <w:rPr>
+          <w:sz w:val="24"/>
+          <w:szCs w:val="24"/>
+        </w:rPr>
+        <w:t>knowledge,</w:t>
+      </w:r>
+      <w:r>
+        <w:rPr>
+          <w:sz w:val="24"/>
+          <w:szCs w:val="24"/>
+        </w:rPr>
+        <w:t xml:space="preserve"> and </w:t>
+      </w:r>
+      <w:r>
+        <w:rPr>
+          <w:sz w:val="24"/>
+          <w:szCs w:val="24"/>
+        </w:rPr>
+        <w:t>cutting-edge technology necessary.</w:t>
+      </w:r>
+    </w:p>
+    <w:p>
+      <w:pPr>
+        <w:rPr>
+          <w:sz w:val="24"/>
+          <w:szCs w:val="24"/>
+        </w:rPr>
+      </w:pPr>
+      <w:r>
+        <w:rPr>
+          <w:sz w:val="24"/>
+          <w:szCs w:val="24"/>
+        </w:rPr>
+        <w:t>But in recent years a sense of democratization and liberalization has grown among the population. This can be seen for example with the rapid growth of decentralized technologies like blockchain.</w:t>
+      </w:r>
+      <w:r>
+        <w:rPr>
+          <w:sz w:val="24"/>
+          <w:szCs w:val="24"/>
+        </w:rPr>
+        <w:t xml:space="preserve"> And the space industry is no different. A prime example is the startup FOSSA Systems and the </w:t>
+      </w:r>
+      <w:r>
+        <w:rPr>
+          <w:sz w:val="24"/>
+          <w:szCs w:val="24"/>
+        </w:rPr>
+        <w:t>statistics</w:t>
+      </w:r>
+      <w:r>
+        <w:rPr>
+          <w:sz w:val="24"/>
+          <w:szCs w:val="24"/>
+        </w:rPr>
+        <w:t xml:space="preserve"> </w:t>
+      </w:r>
+      <w:r>
+        <w:rPr>
+          <w:sz w:val="24"/>
+          <w:szCs w:val="24"/>
+        </w:rPr>
+        <w:t xml:space="preserve">of </w:t>
+      </w:r>
+      <w:proofErr w:type="spellStart"/>
+      <w:r>
+        <w:rPr>
+          <w:sz w:val="24"/>
+          <w:szCs w:val="24"/>
+        </w:rPr>
+        <w:t>SpaceWorks</w:t>
+      </w:r>
+      <w:proofErr w:type="spellEnd"/>
+      <w:r>
+        <w:rPr>
+          <w:sz w:val="24"/>
+          <w:szCs w:val="24"/>
+        </w:rPr>
+        <w:t xml:space="preserve">, for example, </w:t>
+      </w:r>
+      <w:r>
+        <w:rPr>
+          <w:sz w:val="24"/>
+          <w:szCs w:val="24"/>
+        </w:rPr>
+        <w:t xml:space="preserve">that indicate that in </w:t>
+      </w:r>
+      <w:r>
+        <w:rPr>
+          <w:sz w:val="24"/>
+          <w:szCs w:val="24"/>
+        </w:rPr>
+        <w:t>“</w:t>
+      </w:r>
+      <w:r>
+        <w:rPr>
+          <w:i/>
+          <w:iCs/>
+          <w:sz w:val="24"/>
+          <w:szCs w:val="24"/>
+        </w:rPr>
+        <w:t xml:space="preserve">2023 </w:t>
+      </w:r>
+      <w:r>
+        <w:rPr>
+          <w:i/>
+          <w:iCs/>
+          <w:sz w:val="24"/>
+          <w:szCs w:val="24"/>
+        </w:rPr>
+        <w:t>between 513 and 745 small satellite launches are going to be make</w:t>
+      </w:r>
+      <w:r>
+        <w:rPr>
+          <w:sz w:val="24"/>
+          <w:szCs w:val="24"/>
+        </w:rPr>
+        <w:t>”. Which is big improvement from “</w:t>
+      </w:r>
+      <w:r>
+        <w:rPr>
+          <w:i/>
+          <w:iCs/>
+          <w:sz w:val="24"/>
+          <w:szCs w:val="24"/>
+        </w:rPr>
+        <w:t>the 253 satellites that were launched in 2018</w:t>
+      </w:r>
+      <w:r>
+        <w:rPr>
+          <w:sz w:val="24"/>
+          <w:szCs w:val="24"/>
+        </w:rPr>
+        <w:t xml:space="preserve">”. </w:t>
+      </w:r>
+      <w:r>
+        <w:rPr>
+          <w:sz w:val="24"/>
+          <w:szCs w:val="24"/>
+        </w:rPr>
+        <w:t>So,</w:t>
+      </w:r>
+      <w:r>
+        <w:rPr>
+          <w:sz w:val="24"/>
+          <w:szCs w:val="24"/>
+        </w:rPr>
+        <w:t xml:space="preserve"> the tendency is clear and the reason for that is the accessible information available on the internet</w:t>
+      </w:r>
+      <w:r>
+        <w:rPr>
+          <w:sz w:val="24"/>
+          <w:szCs w:val="24"/>
+        </w:rPr>
+        <w:t xml:space="preserve"> and </w:t>
+      </w:r>
+      <w:r>
+        <w:rPr>
+          <w:sz w:val="24"/>
+          <w:szCs w:val="24"/>
+        </w:rPr>
+        <w:t xml:space="preserve">the evolution </w:t>
+      </w:r>
+      <w:r>
+        <w:rPr>
+          <w:sz w:val="24"/>
+          <w:szCs w:val="24"/>
+        </w:rPr>
+        <w:t>in technologies like computers and microprocessors</w:t>
+      </w:r>
+      <w:r>
+        <w:rPr>
+          <w:sz w:val="24"/>
+          <w:szCs w:val="24"/>
+        </w:rPr>
+        <w:t xml:space="preserve"> for example. </w:t>
+      </w:r>
+      <w:r>
+        <w:rPr>
+          <w:sz w:val="24"/>
+          <w:szCs w:val="24"/>
+        </w:rPr>
+        <w:t>The small cost and the fantastic results have shown that small satellites have a bright future and that they will be extremely useful in the years to come.</w:t>
+      </w:r>
+    </w:p>
+    <w:p>
+      <w:pPr>
+        <w:pStyle w:val="Ttulo1"/>
+      </w:pPr>
+      <w:r>
+        <w:t>Conclusion</w:t>
+      </w:r>
+    </w:p>
+    <w:p>
+      <w:pPr>
+        <w:rPr>
+          <w:sz w:val="24"/>
+          <w:szCs w:val="24"/>
+        </w:rPr>
+      </w:pPr>
+    </w:p>
+    <w:p>
+      <w:pPr>
+        <w:rPr>
+          <w:sz w:val="24"/>
+          <w:szCs w:val="24"/>
+        </w:rPr>
+      </w:pPr>
+      <w:r>
+        <w:rPr>
+          <w:sz w:val="24"/>
+          <w:szCs w:val="24"/>
+        </w:rPr>
+        <w:t xml:space="preserve">In an almost digital world </w:t>
+      </w:r>
+      <w:r>
+        <w:rPr>
+          <w:sz w:val="24"/>
+          <w:szCs w:val="24"/>
+        </w:rPr>
+        <w:t xml:space="preserve">where every sector is either digital or </w:t>
+      </w:r>
+      <w:r>
+        <w:rPr>
+          <w:sz w:val="24"/>
+          <w:szCs w:val="24"/>
+        </w:rPr>
+        <w:t>in the process of digitalization</w:t>
+      </w:r>
+      <w:r>
+        <w:rPr>
+          <w:sz w:val="24"/>
+          <w:szCs w:val="24"/>
+        </w:rPr>
+        <w:t xml:space="preserve">, </w:t>
+      </w:r>
+      <w:r>
+        <w:rPr>
+          <w:sz w:val="24"/>
+          <w:szCs w:val="24"/>
+        </w:rPr>
+        <w:t xml:space="preserve">a company that offers and helps with those problems has a very bright future. The overall improvement of a company or anything else from being able to measure data and being able to access it from anywhere in the world is game changing. And that’s </w:t>
+      </w:r>
+      <w:r>
+        <w:rPr>
+          <w:sz w:val="24"/>
+          <w:szCs w:val="24"/>
+        </w:rPr>
+        <w:t>where</w:t>
+      </w:r>
+      <w:r>
+        <w:rPr>
+          <w:sz w:val="24"/>
+          <w:szCs w:val="24"/>
+        </w:rPr>
+        <w:t xml:space="preserve"> the real difference from other technologies</w:t>
+      </w:r>
+      <w:r>
+        <w:rPr>
+          <w:sz w:val="24"/>
+          <w:szCs w:val="24"/>
+        </w:rPr>
+        <w:t xml:space="preserve"> appears</w:t>
+      </w:r>
+      <w:r>
+        <w:rPr>
+          <w:sz w:val="24"/>
+          <w:szCs w:val="24"/>
+        </w:rPr>
+        <w:t xml:space="preserve">. </w:t>
+      </w:r>
+    </w:p>
+    <w:p>
+      <w:pPr>
+        <w:rPr>
+          <w:sz w:val="24"/>
+          <w:szCs w:val="24"/>
+        </w:rPr>
+      </w:pPr>
+      <w:r>
+        <w:rPr>
+          <w:sz w:val="24"/>
+          <w:szCs w:val="24"/>
+        </w:rPr>
+        <w:t xml:space="preserve">Having a satellite for your business means having communication in the most remote and inaccessible places. </w:t>
+      </w:r>
+      <w:r>
+        <w:rPr>
+          <w:sz w:val="24"/>
+          <w:szCs w:val="24"/>
+        </w:rPr>
+        <w:t xml:space="preserve">But not only that, small satellites like the one from FOSSA Systems are like seen during this report, extremely capable for concrete tasks. So, because of the small size, the </w:t>
+      </w:r>
+      <w:r>
+        <w:rPr>
+          <w:sz w:val="24"/>
+          <w:szCs w:val="24"/>
+        </w:rPr>
+        <w:t>exponential,</w:t>
+      </w:r>
+      <w:r>
+        <w:rPr>
+          <w:sz w:val="24"/>
+          <w:szCs w:val="24"/>
+        </w:rPr>
+        <w:t xml:space="preserve"> and the free access to advanced knowledge</w:t>
+      </w:r>
+    </w:p>
+    <w:p>
+      <w:pPr>
+        <w:rPr>
+          <w:sz w:val="24"/>
+          <w:szCs w:val="24"/>
+        </w:rPr>
+      </w:pPr>
+      <w:r>
+        <w:rPr>
+          <w:sz w:val="24"/>
+          <w:szCs w:val="24"/>
+        </w:rPr>
         <w:lastRenderedPageBreak/>
-        <w:t>Conclusion</w:t>
+        <w:t xml:space="preserve">On a more personal level </w:t>
+      </w:r>
+      <w:r>
+        <w:rPr>
+          <w:sz w:val="24"/>
+          <w:szCs w:val="24"/>
+        </w:rPr>
+        <w:t>the best pa</w:t>
+      </w:r>
+      <w:r>
+        <w:rPr>
+          <w:sz w:val="24"/>
+          <w:szCs w:val="24"/>
+        </w:rPr>
+        <w:t>r</w:t>
+      </w:r>
+      <w:r>
+        <w:rPr>
+          <w:sz w:val="24"/>
+          <w:szCs w:val="24"/>
+        </w:rPr>
+        <w:t xml:space="preserve">t was </w:t>
+      </w:r>
+      <w:r>
+        <w:rPr>
+          <w:sz w:val="24"/>
+          <w:szCs w:val="24"/>
+        </w:rPr>
+        <w:t>being</w:t>
+      </w:r>
+      <w:r>
+        <w:rPr>
+          <w:sz w:val="24"/>
+          <w:szCs w:val="24"/>
+        </w:rPr>
+        <w:t xml:space="preserve"> able to read all the </w:t>
+      </w:r>
+      <w:r>
+        <w:rPr>
+          <w:sz w:val="24"/>
+          <w:szCs w:val="24"/>
+        </w:rPr>
+        <w:t>specifications</w:t>
+      </w:r>
+      <w:r>
+        <w:rPr>
+          <w:sz w:val="24"/>
+          <w:szCs w:val="24"/>
+        </w:rPr>
+        <w:t xml:space="preserve"> and details of </w:t>
+      </w:r>
+      <w:r>
+        <w:rPr>
+          <w:sz w:val="24"/>
+          <w:szCs w:val="24"/>
+        </w:rPr>
+        <w:t xml:space="preserve">the </w:t>
+      </w:r>
+      <w:r>
+        <w:rPr>
+          <w:sz w:val="24"/>
+          <w:szCs w:val="24"/>
+        </w:rPr>
+        <w:t>satellite and understand the technologies they are using</w:t>
+      </w:r>
+      <w:r>
+        <w:rPr>
+          <w:sz w:val="24"/>
+          <w:szCs w:val="24"/>
+        </w:rPr>
+        <w:t xml:space="preserve">. Being able to this </w:t>
+      </w:r>
+      <w:r>
+        <w:rPr>
+          <w:sz w:val="24"/>
+          <w:szCs w:val="24"/>
+        </w:rPr>
+        <w:t xml:space="preserve">and </w:t>
+      </w:r>
+      <w:r>
+        <w:rPr>
+          <w:sz w:val="24"/>
+          <w:szCs w:val="24"/>
+        </w:rPr>
+        <w:t xml:space="preserve">see </w:t>
+      </w:r>
+      <w:r>
+        <w:rPr>
+          <w:sz w:val="24"/>
+          <w:szCs w:val="24"/>
+        </w:rPr>
+        <w:t xml:space="preserve">if it </w:t>
+      </w:r>
+      <w:r>
+        <w:rPr>
+          <w:sz w:val="24"/>
+          <w:szCs w:val="24"/>
+        </w:rPr>
+        <w:t>is a good satellite or has some improvements to do</w:t>
+      </w:r>
+      <w:r>
+        <w:rPr>
+          <w:sz w:val="24"/>
+          <w:szCs w:val="24"/>
+        </w:rPr>
+        <w:t xml:space="preserve"> was exceptional.</w:t>
+      </w:r>
+      <w:r>
+        <w:rPr>
+          <w:sz w:val="24"/>
+          <w:szCs w:val="24"/>
+        </w:rPr>
+        <w:t xml:space="preserve"> </w:t>
       </w:r>
     </w:p>
     <w:p>
@@ -2897,119 +3784,6 @@
           <w:szCs w:val="24"/>
         </w:rPr>
       </w:pPr>
-      <w:r>
-        <w:rPr>
-          <w:sz w:val="24"/>
-          <w:szCs w:val="24"/>
-        </w:rPr>
-        <w:t xml:space="preserve">In an almost digital world </w:t>
-      </w:r>
-      <w:r>
-        <w:rPr>
-          <w:sz w:val="24"/>
-          <w:szCs w:val="24"/>
-        </w:rPr>
-        <w:t xml:space="preserve">where every sector is either digital or </w:t>
-      </w:r>
-      <w:r>
-        <w:rPr>
-          <w:sz w:val="24"/>
-          <w:szCs w:val="24"/>
-        </w:rPr>
-        <w:t xml:space="preserve">in the process of digitalization a company that offers and helps with those problems has a very bright future. The overall improvement of a company or anything else from being able to measure data and being able to access it from anywhere in the world is game changing. And that’s were the real difference from other technologies. Having a satellite for your business means having communication in the most remote and inaccessible places. </w:t>
-      </w:r>
-    </w:p>
-    <w:p>
-      <w:pPr>
-        <w:rPr>
-          <w:sz w:val="24"/>
-          <w:szCs w:val="24"/>
-        </w:rPr>
-      </w:pPr>
-      <w:r>
-        <w:rPr>
-          <w:sz w:val="24"/>
-          <w:szCs w:val="24"/>
-        </w:rPr>
-        <w:t xml:space="preserve">On a more personal level </w:t>
-      </w:r>
-      <w:r>
-        <w:rPr>
-          <w:sz w:val="24"/>
-          <w:szCs w:val="24"/>
-        </w:rPr>
-        <w:t>the best pa</w:t>
-      </w:r>
-      <w:r>
-        <w:rPr>
-          <w:sz w:val="24"/>
-          <w:szCs w:val="24"/>
-        </w:rPr>
-        <w:t>r</w:t>
-      </w:r>
-      <w:r>
-        <w:rPr>
-          <w:sz w:val="24"/>
-          <w:szCs w:val="24"/>
-        </w:rPr>
-        <w:t xml:space="preserve">t was </w:t>
-      </w:r>
-      <w:r>
-        <w:rPr>
-          <w:sz w:val="24"/>
-          <w:szCs w:val="24"/>
-        </w:rPr>
-        <w:t>being</w:t>
-      </w:r>
-      <w:r>
-        <w:rPr>
-          <w:sz w:val="24"/>
-          <w:szCs w:val="24"/>
-        </w:rPr>
-        <w:t xml:space="preserve"> able to read the all the </w:t>
-      </w:r>
-      <w:r>
-        <w:rPr>
-          <w:sz w:val="24"/>
-          <w:szCs w:val="24"/>
-        </w:rPr>
-        <w:t>specifications</w:t>
-      </w:r>
-      <w:r>
-        <w:rPr>
-          <w:sz w:val="24"/>
-          <w:szCs w:val="24"/>
-        </w:rPr>
-        <w:t xml:space="preserve"> and details of </w:t>
-      </w:r>
-      <w:r>
-        <w:rPr>
-          <w:sz w:val="24"/>
-          <w:szCs w:val="24"/>
-        </w:rPr>
-        <w:t xml:space="preserve">the </w:t>
-      </w:r>
-      <w:r>
-        <w:rPr>
-          <w:sz w:val="24"/>
-          <w:szCs w:val="24"/>
-        </w:rPr>
-        <w:t xml:space="preserve">satellite and understand the technologies they are using and if it </w:t>
-      </w:r>
-      <w:r>
-        <w:rPr>
-          <w:sz w:val="24"/>
-          <w:szCs w:val="24"/>
-        </w:rPr>
-        <w:t xml:space="preserve">is a good satellite or has some improvements to do. Being able to do this </w:t>
-      </w:r>
-      <w:r>
-        <w:rPr>
-          <w:sz w:val="24"/>
-          <w:szCs w:val="24"/>
-        </w:rPr>
-        <w:t>and seeing all the knowledge acquired in this short period of time reflected.</w:t>
-      </w:r>
     </w:p>
     <w:p>
       <w:pPr>
@@ -3031,7 +3805,7 @@
       </w:hyperlink>
     </w:p>
     <w:p>
-      <w:hyperlink r:id="rId9" w:history="1">
+      <w:hyperlink r:id="rId9" w:anchor="Design" w:history="1">
         <w:r>
           <w:rPr>
             <w:rStyle w:val="Hipervnculo"/>
@@ -3071,6 +3845,11 @@
       </w:hyperlink>
     </w:p>
     <w:p>
+      <w:pPr>
+        <w:rPr>
+          <w:rStyle w:val="Hipervnculo"/>
+        </w:rPr>
+      </w:pPr>
       <w:hyperlink r:id="rId13" w:history="1">
         <w:r>
           <w:rPr>
@@ -3080,6 +3859,17 @@
         </w:r>
       </w:hyperlink>
     </w:p>
+    <w:p>
+      <w:hyperlink r:id="rId14" w:history="1">
+        <w:r>
+          <w:rPr>
+            <w:rStyle w:val="Hipervnculo"/>
+          </w:rPr>
+          <w:t>https://www.youtube.com/watch?v=KbpiRTQFOa4&amp;ab_channel=FOSSASystems</w:t>
+        </w:r>
+      </w:hyperlink>
+    </w:p>
+    <w:p/>
     <w:p/>
     <w:p/>
     <w:sectPr>

</xml_diff>